<commit_message>
rajout de la relation create
</commit_message>
<xml_diff>
--- a/admin/00_etude_besoins/relation_RG.docx
+++ b/admin/00_etude_besoins/relation_RG.docx
@@ -7,29 +7,13 @@
         <w:t>USER</w:t>
       </w:r>
       <w:r>
-        <w:t xml:space="preserve"> (</w:t>
-      </w:r>
-      <w:proofErr w:type="spellStart"/>
-      <w:r>
-        <w:t>comments</w:t>
-      </w:r>
-      <w:proofErr w:type="spellEnd"/>
-      <w:r>
-        <w:t>)</w:t>
-      </w:r>
-      <w:r>
-        <w:t xml:space="preserve"> -&gt; </w:t>
-      </w:r>
-      <w:proofErr w:type="spellStart"/>
-      <w:r>
-        <w:t>One</w:t>
-      </w:r>
-      <w:r>
-        <w:t>ToMany</w:t>
-      </w:r>
-      <w:proofErr w:type="spellEnd"/>
-      <w:r>
-        <w:t xml:space="preserve"> -&gt; COMMENT</w:t>
+        <w:t xml:space="preserve"> (comments)</w:t>
+      </w:r>
+      <w:r>
+        <w:t xml:space="preserve"> -&gt; One</w:t>
+      </w:r>
+      <w:r>
+        <w:t>ToMany -&gt; COMMENT</w:t>
       </w:r>
       <w:r>
         <w:t xml:space="preserve"> (user)</w:t>
@@ -40,215 +24,228 @@
         <w:t>USER</w:t>
       </w:r>
       <w:r>
-        <w:t xml:space="preserve"> (</w:t>
-      </w:r>
-      <w:proofErr w:type="spellStart"/>
-      <w:r>
-        <w:t>orders</w:t>
-      </w:r>
-      <w:proofErr w:type="spellEnd"/>
-      <w:r>
-        <w:t>)</w:t>
-      </w:r>
-      <w:r>
-        <w:t xml:space="preserve"> -&gt; </w:t>
-      </w:r>
-      <w:proofErr w:type="spellStart"/>
-      <w:r>
-        <w:t>OneToMany</w:t>
-      </w:r>
-      <w:proofErr w:type="spellEnd"/>
-      <w:r>
-        <w:t xml:space="preserve"> -&gt; ORDER</w:t>
+        <w:t xml:space="preserve"> (orders)</w:t>
+      </w:r>
+      <w:r>
+        <w:t xml:space="preserve"> -&gt; OneToMany -&gt; ORDER</w:t>
       </w:r>
       <w:r>
         <w:t xml:space="preserve"> (user)</w:t>
+      </w:r>
+    </w:p>
+    <w:p>
+      <w:r>
+        <w:t>USER (exhibitions) -&gt; OneToMany -&gt; EXHIBITION (user)</w:t>
       </w:r>
     </w:p>
     <w:p/>
     <w:p/>
+    <w:p/>
     <w:p>
       <w:r>
         <w:t>Création d’entités</w:t>
       </w:r>
       <w:r>
-        <w:t xml:space="preserve"> et faire des </w:t>
-      </w:r>
-      <w:proofErr w:type="spellStart"/>
-      <w:r>
-        <w:t>ManyToOne</w:t>
-      </w:r>
-      <w:proofErr w:type="spellEnd"/>
+        <w:t xml:space="preserve"> et faire des ManyToOne</w:t>
+      </w:r>
     </w:p>
     <w:p>
       <w:r>
         <w:t>ORDERDETAILS</w:t>
       </w:r>
       <w:r>
+        <w:t xml:space="preserve"> (order)</w:t>
+      </w:r>
+      <w:r>
+        <w:t xml:space="preserve"> -&gt; </w:t>
+      </w:r>
+      <w:r>
+        <w:t xml:space="preserve">ManyToOne </w:t>
+      </w:r>
+      <w:r>
+        <w:t>-&gt;</w:t>
+      </w:r>
+      <w:r>
+        <w:t>ORDER</w:t>
+      </w:r>
+      <w:r>
+        <w:t xml:space="preserve"> (orderDetails)</w:t>
+      </w:r>
+    </w:p>
+    <w:p>
+      <w:r>
+        <w:t>ORDERDETAILS</w:t>
+      </w:r>
+      <w:r>
         <w:t xml:space="preserve"> (</w:t>
       </w:r>
-      <w:proofErr w:type="spellStart"/>
-      <w:r>
-        <w:t>order</w:t>
-      </w:r>
-      <w:proofErr w:type="spellEnd"/>
+      <w:r>
+        <w:t>exhibition</w:t>
+      </w:r>
       <w:r>
         <w:t>)</w:t>
       </w:r>
       <w:r>
         <w:t xml:space="preserve"> -&gt; </w:t>
       </w:r>
-      <w:proofErr w:type="spellStart"/>
-      <w:r>
-        <w:t>ManyToOne</w:t>
-      </w:r>
-      <w:proofErr w:type="spellEnd"/>
+      <w:r>
+        <w:t xml:space="preserve">ManyToOne </w:t>
+      </w:r>
+      <w:r>
+        <w:t>-&gt;</w:t>
+      </w:r>
+      <w:r>
+        <w:t>EXHIBITION</w:t>
+      </w:r>
       <w:r>
         <w:t xml:space="preserve"> </w:t>
       </w:r>
       <w:r>
+        <w:t>(orderDetails)</w:t>
+      </w:r>
+    </w:p>
+    <w:p>
+      <w:r>
+        <w:t>ORDERDETAILS (ticket)</w:t>
+      </w:r>
+      <w:r>
+        <w:t xml:space="preserve"> -&gt; </w:t>
+      </w:r>
+      <w:r>
+        <w:t xml:space="preserve">ManyToOne </w:t>
+      </w:r>
+      <w:r>
+        <w:t>-&gt; TICKET</w:t>
+      </w:r>
+      <w:r>
+        <w:t xml:space="preserve"> </w:t>
+      </w:r>
+      <w:r>
+        <w:t>(orderDetails)</w:t>
+      </w:r>
+    </w:p>
+    <w:p/>
+    <w:p>
+      <w:r>
+        <w:t xml:space="preserve">TICKETPRICING </w:t>
+      </w:r>
+      <w:r>
+        <w:t xml:space="preserve">(ticket) </w:t>
+      </w:r>
+      <w:r>
         <w:t>-&gt;</w:t>
       </w:r>
       <w:r>
-        <w:t>ORDER</w:t>
-      </w:r>
-      <w:r>
-        <w:t xml:space="preserve"> (</w:t>
-      </w:r>
-      <w:proofErr w:type="spellStart"/>
-      <w:r>
-        <w:t>orderDetails</w:t>
-      </w:r>
-      <w:proofErr w:type="spellEnd"/>
+        <w:t xml:space="preserve"> </w:t>
+      </w:r>
+      <w:r>
+        <w:t xml:space="preserve">ManyToOne </w:t>
+      </w:r>
+      <w:r>
+        <w:t>-&gt;TICKET</w:t>
+      </w:r>
+      <w:r>
+        <w:t xml:space="preserve"> (ticketPricing</w:t>
+      </w:r>
+      <w:r>
+        <w:t>s</w:t>
+      </w:r>
       <w:r>
         <w:t>)</w:t>
       </w:r>
     </w:p>
     <w:p>
       <w:r>
-        <w:t>ORDERDETAILS</w:t>
-      </w:r>
-      <w:r>
-        <w:t xml:space="preserve"> (</w:t>
+        <w:t xml:space="preserve">TICKETPRICING </w:t>
+      </w:r>
+      <w:r>
+        <w:t>(</w:t>
       </w:r>
       <w:r>
         <w:t>exhibition</w:t>
       </w:r>
       <w:r>
+        <w:t xml:space="preserve">) </w:t>
+      </w:r>
+      <w:r>
+        <w:t>-&gt;</w:t>
+      </w:r>
+      <w:r>
+        <w:t xml:space="preserve"> </w:t>
+      </w:r>
+      <w:r>
+        <w:t xml:space="preserve">ManyToOne </w:t>
+      </w:r>
+      <w:r>
+        <w:t>-&gt;</w:t>
+      </w:r>
+      <w:r>
+        <w:t>EXHIBITION</w:t>
+      </w:r>
+      <w:r>
+        <w:t xml:space="preserve"> (ticketPri</w:t>
+      </w:r>
+      <w:r>
+        <w:t>cing</w:t>
+      </w:r>
+      <w:r>
+        <w:t>s</w:t>
+      </w:r>
+      <w:r>
         <w:t>)</w:t>
       </w:r>
-      <w:r>
-        <w:t xml:space="preserve"> -&gt; </w:t>
-      </w:r>
-      <w:proofErr w:type="spellStart"/>
-      <w:r>
-        <w:t>ManyToOne</w:t>
-      </w:r>
-      <w:proofErr w:type="spellEnd"/>
-      <w:r>
-        <w:t xml:space="preserve"> </w:t>
-      </w:r>
-      <w:r>
-        <w:t>-&gt;</w:t>
+    </w:p>
+    <w:p/>
+    <w:p>
+      <w:r>
+        <w:t>SHOW (room) -&gt; ManyToOne -&gt; ROOM (show</w:t>
+      </w:r>
+      <w:r>
+        <w:t>s</w:t>
+      </w:r>
+      <w:r>
+        <w:t>)</w:t>
+      </w:r>
+    </w:p>
+    <w:p>
+      <w:r>
+        <w:t>SHOW (artiste</w:t>
+      </w:r>
+      <w:r>
+        <w:t>)</w:t>
+      </w:r>
+      <w:r>
+        <w:t xml:space="preserve"> -&gt; ManyToOne -&gt; ARTISTE</w:t>
+      </w:r>
+      <w:r>
+        <w:t xml:space="preserve"> (shows)</w:t>
+      </w:r>
+    </w:p>
+    <w:p>
+      <w:r>
+        <w:t>SHOW (</w:t>
+      </w:r>
+      <w:r>
+        <w:t>exhibition</w:t>
+      </w:r>
+      <w:r>
+        <w:t xml:space="preserve">) -&gt; ManyToOne -&gt; </w:t>
       </w:r>
       <w:r>
         <w:t>EXHIBITION</w:t>
       </w:r>
       <w:r>
-        <w:t xml:space="preserve"> </w:t>
+        <w:t xml:space="preserve"> (shows)</w:t>
+      </w:r>
+    </w:p>
+    <w:p/>
+    <w:p>
+      <w:r>
+        <w:t xml:space="preserve">COMMENT </w:t>
       </w:r>
       <w:r>
         <w:t>(</w:t>
       </w:r>
-      <w:proofErr w:type="spellStart"/>
-      <w:r>
-        <w:t>orderDetails</w:t>
-      </w:r>
-      <w:proofErr w:type="spellEnd"/>
-      <w:r>
-        <w:t>)</w:t>
-      </w:r>
-    </w:p>
-    <w:p>
-      <w:r>
-        <w:t>ORDERDETAILS (ticket)</w:t>
-      </w:r>
-      <w:r>
-        <w:t xml:space="preserve"> -&gt; </w:t>
-      </w:r>
-      <w:proofErr w:type="spellStart"/>
-      <w:r>
-        <w:t>ManyToOne</w:t>
-      </w:r>
-      <w:proofErr w:type="spellEnd"/>
-      <w:r>
-        <w:t xml:space="preserve"> </w:t>
-      </w:r>
-      <w:r>
-        <w:t>-&gt; TICKET</w:t>
-      </w:r>
-      <w:r>
-        <w:t xml:space="preserve"> </w:t>
-      </w:r>
-      <w:r>
-        <w:t>(</w:t>
-      </w:r>
-      <w:proofErr w:type="spellStart"/>
-      <w:r>
-        <w:t>orderDetails</w:t>
-      </w:r>
-      <w:proofErr w:type="spellEnd"/>
-      <w:r>
-        <w:t>)</w:t>
-      </w:r>
-    </w:p>
-    <w:p/>
-    <w:p>
-      <w:r>
-        <w:t xml:space="preserve">TICKETPRICING </w:t>
-      </w:r>
-      <w:r>
-        <w:t xml:space="preserve">(ticket) </w:t>
-      </w:r>
-      <w:r>
-        <w:t>-&gt;</w:t>
-      </w:r>
-      <w:r>
-        <w:t xml:space="preserve"> </w:t>
-      </w:r>
-      <w:proofErr w:type="spellStart"/>
-      <w:r>
-        <w:t>ManyToOne</w:t>
-      </w:r>
-      <w:proofErr w:type="spellEnd"/>
-      <w:r>
-        <w:t xml:space="preserve"> </w:t>
-      </w:r>
-      <w:r>
-        <w:t>-&gt;TICKET</w:t>
-      </w:r>
-      <w:r>
-        <w:t xml:space="preserve"> (</w:t>
-      </w:r>
-      <w:proofErr w:type="spellStart"/>
-      <w:r>
-        <w:t>ticketPricing</w:t>
-      </w:r>
-      <w:r>
-        <w:t>s</w:t>
-      </w:r>
-      <w:proofErr w:type="spellEnd"/>
-      <w:r>
-        <w:t>)</w:t>
-      </w:r>
-    </w:p>
-    <w:p>
-      <w:r>
-        <w:t xml:space="preserve">TICKETPRICING </w:t>
-      </w:r>
-      <w:r>
-        <w:t>(</w:t>
-      </w:r>
       <w:r>
         <w:t>exhibition</w:t>
       </w:r>
@@ -256,108 +253,7 @@
         <w:t xml:space="preserve">) </w:t>
       </w:r>
       <w:r>
-        <w:t>-&gt;</w:t>
-      </w:r>
-      <w:r>
-        <w:t xml:space="preserve"> </w:t>
-      </w:r>
-      <w:proofErr w:type="spellStart"/>
-      <w:r>
-        <w:t>ManyToOne</w:t>
-      </w:r>
-      <w:proofErr w:type="spellEnd"/>
-      <w:r>
-        <w:t xml:space="preserve"> </w:t>
-      </w:r>
-      <w:r>
-        <w:t>-&gt;</w:t>
-      </w:r>
-      <w:r>
-        <w:t>EXHIBITION</w:t>
-      </w:r>
-      <w:r>
-        <w:t xml:space="preserve"> (</w:t>
-      </w:r>
-      <w:proofErr w:type="spellStart"/>
-      <w:r>
-        <w:t>ticketPri</w:t>
-      </w:r>
-      <w:r>
-        <w:t>cing</w:t>
-      </w:r>
-      <w:r>
-        <w:t>s</w:t>
-      </w:r>
-      <w:proofErr w:type="spellEnd"/>
-      <w:r>
-        <w:t>)</w:t>
-      </w:r>
-    </w:p>
-    <w:p/>
-    <w:p>
-      <w:r>
-        <w:t xml:space="preserve">SHOW (room) -&gt; </w:t>
-      </w:r>
-      <w:proofErr w:type="spellStart"/>
-      <w:r>
-        <w:t>ManyToOne</w:t>
-      </w:r>
-      <w:proofErr w:type="spellEnd"/>
-      <w:r>
-        <w:t xml:space="preserve"> -&gt; ROOM (show</w:t>
-      </w:r>
-      <w:r>
-        <w:t>s</w:t>
-      </w:r>
-      <w:r>
-        <w:t>)</w:t>
-      </w:r>
-    </w:p>
-    <w:p>
-      <w:r>
-        <w:t>SHOW (artiste</w:t>
-      </w:r>
-      <w:r>
-        <w:t>)</w:t>
-      </w:r>
-      <w:r>
-        <w:t xml:space="preserve"> -&gt; </w:t>
-      </w:r>
-      <w:proofErr w:type="spellStart"/>
-      <w:r>
-        <w:t>ManyToOne</w:t>
-      </w:r>
-      <w:proofErr w:type="spellEnd"/>
-      <w:r>
-        <w:t xml:space="preserve"> -&gt; ARTISTE</w:t>
-      </w:r>
-      <w:r>
-        <w:t xml:space="preserve"> (shows)</w:t>
-      </w:r>
-    </w:p>
-    <w:p>
-      <w:r>
-        <w:t>SHOW (</w:t>
-      </w:r>
-      <w:r>
-        <w:t>exhibition</w:t>
-      </w:r>
-      <w:r>
-        <w:t xml:space="preserve">) -&gt; </w:t>
-      </w:r>
-      <w:proofErr w:type="spellStart"/>
-      <w:r>
-        <w:t>ManyToOne</w:t>
-      </w:r>
-      <w:proofErr w:type="spellEnd"/>
-      <w:r>
-        <w:t xml:space="preserve"> -&gt; </w:t>
-      </w:r>
-      <w:r>
-        <w:t>EXHIBITION</w:t>
-      </w:r>
-      <w:r>
-        <w:t xml:space="preserve"> (shows)</w:t>
+        <w:t>-&gt; ManyToOne -&gt; EXHIBITION (comments)</w:t>
       </w:r>
     </w:p>
     <w:p/>
@@ -374,57 +270,18 @@
     <w:p/>
     <w:p>
       <w:r>
-        <w:t>EXHIBITION (</w:t>
-      </w:r>
-      <w:proofErr w:type="spellStart"/>
-      <w:r>
-        <w:t>comments</w:t>
-      </w:r>
-      <w:proofErr w:type="spellEnd"/>
-      <w:r>
-        <w:t xml:space="preserve">) -&gt; </w:t>
-      </w:r>
-      <w:proofErr w:type="spellStart"/>
-      <w:r>
-        <w:t>OneToMany</w:t>
-      </w:r>
-      <w:proofErr w:type="spellEnd"/>
-      <w:r>
-        <w:t xml:space="preserve"> -&gt; COMMENT (exhibition)</w:t>
-      </w:r>
-    </w:p>
-    <w:p>
-      <w:r>
-        <w:t>EXHIBITION (</w:t>
-      </w:r>
-      <w:proofErr w:type="spellStart"/>
-      <w:r>
-        <w:t>rooms</w:t>
-      </w:r>
-      <w:proofErr w:type="spellEnd"/>
-      <w:r>
-        <w:t xml:space="preserve">) &gt; </w:t>
-      </w:r>
-      <w:proofErr w:type="spellStart"/>
-      <w:r>
-        <w:t>ManyToMany</w:t>
-      </w:r>
-      <w:proofErr w:type="spellEnd"/>
-      <w:r>
-        <w:t xml:space="preserve"> -&gt; ROOM (exhibitions)</w:t>
-      </w:r>
-    </w:p>
-    <w:p>
-      <w:r>
-        <w:t xml:space="preserve">EXHIBITION (artistes) -&gt; </w:t>
-      </w:r>
-      <w:proofErr w:type="spellStart"/>
-      <w:r>
-        <w:t>ManyToMany</w:t>
-      </w:r>
-      <w:proofErr w:type="spellEnd"/>
-      <w:r>
-        <w:t xml:space="preserve"> -&gt; ARTISTE (exhibitions)</w:t>
+        <w:t>EXHIBITION (comments) -&gt; OneToMany -&gt; COMMENT (exhibition)</w:t>
+      </w:r>
+    </w:p>
+    <w:p>
+      <w:r>
+        <w:lastRenderedPageBreak/>
+        <w:t>EXHIBITION (rooms) &gt; ManyToMany -&gt; ROOM (exhibitions)</w:t>
+      </w:r>
+    </w:p>
+    <w:p>
+      <w:r>
+        <w:t>EXHIBITION (artistes) -&gt; ManyToMany -&gt; ARTISTE (exhibitions)</w:t>
       </w:r>
     </w:p>
     <w:p/>

</xml_diff>

<commit_message>
page d une expo ok
</commit_message>
<xml_diff>
--- a/admin/00_etude_besoins/relation_RG.docx
+++ b/admin/00_etude_besoins/relation_RG.docx
@@ -414,73 +414,6 @@
       </w:r>
     </w:p>
     <w:p/>
-    <w:p/>
-    <w:p/>
-    <w:p/>
-    <w:p/>
-    <w:p/>
-    <w:p>
-      <w:r>
-        <w:t>ARCHIVES</w:t>
-      </w:r>
-    </w:p>
-    <w:p/>
-    <w:p>
-      <w:r>
-        <w:t>EXHIBITION (</w:t>
-      </w:r>
-      <w:proofErr w:type="spellStart"/>
-      <w:r>
-        <w:t>comments</w:t>
-      </w:r>
-      <w:proofErr w:type="spellEnd"/>
-      <w:r>
-        <w:t xml:space="preserve">) -&gt; </w:t>
-      </w:r>
-      <w:proofErr w:type="spellStart"/>
-      <w:r>
-        <w:t>OneToMany</w:t>
-      </w:r>
-      <w:proofErr w:type="spellEnd"/>
-      <w:r>
-        <w:t xml:space="preserve"> -&gt; COMMENT (exhibition)</w:t>
-      </w:r>
-    </w:p>
-    <w:p>
-      <w:r>
-        <w:lastRenderedPageBreak/>
-        <w:t>EXHIBITION (</w:t>
-      </w:r>
-      <w:proofErr w:type="spellStart"/>
-      <w:r>
-        <w:t>rooms</w:t>
-      </w:r>
-      <w:proofErr w:type="spellEnd"/>
-      <w:r>
-        <w:t xml:space="preserve">) &gt; </w:t>
-      </w:r>
-      <w:proofErr w:type="spellStart"/>
-      <w:r>
-        <w:t>ManyToMany</w:t>
-      </w:r>
-      <w:proofErr w:type="spellEnd"/>
-      <w:r>
-        <w:t xml:space="preserve"> -&gt; ROOM (exhibitions)</w:t>
-      </w:r>
-    </w:p>
-    <w:p>
-      <w:r>
-        <w:t xml:space="preserve">EXHIBITION (artistes) -&gt; </w:t>
-      </w:r>
-      <w:proofErr w:type="spellStart"/>
-      <w:r>
-        <w:t>ManyToMany</w:t>
-      </w:r>
-      <w:proofErr w:type="spellEnd"/>
-      <w:r>
-        <w:t xml:space="preserve"> -&gt; ARTISTE (exhibitions)</w:t>
-      </w:r>
-    </w:p>
     <w:p/>
     <w:p/>
     <w:p/>

</xml_diff>

<commit_message>
maj fichiers (remplacement ticket et ticketpricing par product et productPricing + type)
</commit_message>
<xml_diff>
--- a/admin/00_etude_besoins/relation_RG.docx
+++ b/admin/00_etude_besoins/relation_RG.docx
@@ -1,6 +1,6 @@
 
 <file path=word/document.xml><?xml version="1.0" encoding="utf-8"?>
-<w:document xmlns:wpc="http://schemas.microsoft.com/office/word/2010/wordprocessingCanvas" xmlns:cx="http://schemas.microsoft.com/office/drawing/2014/chartex" xmlns:cx1="http://schemas.microsoft.com/office/drawing/2015/9/8/chartex" xmlns:cx2="http://schemas.microsoft.com/office/drawing/2015/10/21/chartex" xmlns:cx3="http://schemas.microsoft.com/office/drawing/2016/5/9/chartex" xmlns:cx4="http://schemas.microsoft.com/office/drawing/2016/5/10/chartex" xmlns:cx5="http://schemas.microsoft.com/office/drawing/2016/5/11/chartex" xmlns:cx6="http://schemas.microsoft.com/office/drawing/2016/5/12/chartex" xmlns:cx7="http://schemas.microsoft.com/office/drawing/2016/5/13/chartex" xmlns:cx8="http://schemas.microsoft.com/office/drawing/2016/5/14/chartex" xmlns:mc="http://schemas.openxmlformats.org/markup-compatibility/2006" xmlns:aink="http://schemas.microsoft.com/office/drawing/2016/ink" xmlns:am3d="http://schemas.microsoft.com/office/drawing/2017/model3d" xmlns:o="urn:schemas-microsoft-com:office:office" xmlns:r="http://schemas.openxmlformats.org/officeDocument/2006/relationships" xmlns:m="http://schemas.openxmlformats.org/officeDocument/2006/math" xmlns:v="urn:schemas-microsoft-com:vml" xmlns:wp14="http://schemas.microsoft.com/office/word/2010/wordprocessingDrawing" xmlns:wp="http://schemas.openxmlformats.org/drawingml/2006/wordprocessingDrawing" xmlns:w10="urn:schemas-microsoft-com:office:word" xmlns:w="http://schemas.openxmlformats.org/wordprocessingml/2006/main" xmlns:w14="http://schemas.microsoft.com/office/word/2010/wordml" xmlns:w15="http://schemas.microsoft.com/office/word/2012/wordml" xmlns:w16cex="http://schemas.microsoft.com/office/word/2018/wordml/cex" xmlns:w16cid="http://schemas.microsoft.com/office/word/2016/wordml/cid" xmlns:w16="http://schemas.microsoft.com/office/word/2018/wordml" xmlns:w16sdtdh="http://schemas.microsoft.com/office/word/2020/wordml/sdtdatahash" xmlns:w16se="http://schemas.microsoft.com/office/word/2015/wordml/symex" xmlns:wpg="http://schemas.microsoft.com/office/word/2010/wordprocessingGroup" xmlns:wpi="http://schemas.microsoft.com/office/word/2010/wordprocessingInk" xmlns:wne="http://schemas.microsoft.com/office/word/2006/wordml" xmlns:wps="http://schemas.microsoft.com/office/word/2010/wordprocessingShape" mc:Ignorable="w14 w15 w16se w16cid w16 w16cex w16sdtdh wp14">
+<w:document xmlns:wpc="http://schemas.microsoft.com/office/word/2010/wordprocessingCanvas" xmlns:cx="http://schemas.microsoft.com/office/drawing/2014/chartex" xmlns:cx1="http://schemas.microsoft.com/office/drawing/2015/9/8/chartex" xmlns:cx2="http://schemas.microsoft.com/office/drawing/2015/10/21/chartex" xmlns:cx3="http://schemas.microsoft.com/office/drawing/2016/5/9/chartex" xmlns:cx4="http://schemas.microsoft.com/office/drawing/2016/5/10/chartex" xmlns:cx5="http://schemas.microsoft.com/office/drawing/2016/5/11/chartex" xmlns:cx6="http://schemas.microsoft.com/office/drawing/2016/5/12/chartex" xmlns:cx7="http://schemas.microsoft.com/office/drawing/2016/5/13/chartex" xmlns:cx8="http://schemas.microsoft.com/office/drawing/2016/5/14/chartex" xmlns:mc="http://schemas.openxmlformats.org/markup-compatibility/2006" xmlns:aink="http://schemas.microsoft.com/office/drawing/2016/ink" xmlns:am3d="http://schemas.microsoft.com/office/drawing/2017/model3d" xmlns:o="urn:schemas-microsoft-com:office:office" xmlns:oel="http://schemas.microsoft.com/office/2019/extlst" xmlns:r="http://schemas.openxmlformats.org/officeDocument/2006/relationships" xmlns:m="http://schemas.openxmlformats.org/officeDocument/2006/math" xmlns:v="urn:schemas-microsoft-com:vml" xmlns:wp14="http://schemas.microsoft.com/office/word/2010/wordprocessingDrawing" xmlns:wp="http://schemas.openxmlformats.org/drawingml/2006/wordprocessingDrawing" xmlns:w10="urn:schemas-microsoft-com:office:word" xmlns:w="http://schemas.openxmlformats.org/wordprocessingml/2006/main" xmlns:w14="http://schemas.microsoft.com/office/word/2010/wordml" xmlns:w15="http://schemas.microsoft.com/office/word/2012/wordml" xmlns:w16cex="http://schemas.microsoft.com/office/word/2018/wordml/cex" xmlns:w16cid="http://schemas.microsoft.com/office/word/2016/wordml/cid" xmlns:w16="http://schemas.microsoft.com/office/word/2018/wordml" xmlns:w16du="http://schemas.microsoft.com/office/word/2023/wordml/word16du" xmlns:w16sdtdh="http://schemas.microsoft.com/office/word/2020/wordml/sdtdatahash" xmlns:w16se="http://schemas.microsoft.com/office/word/2015/wordml/symex" xmlns:wpg="http://schemas.microsoft.com/office/word/2010/wordprocessingGroup" xmlns:wpi="http://schemas.microsoft.com/office/word/2010/wordprocessingInk" xmlns:wne="http://schemas.microsoft.com/office/word/2006/wordml" xmlns:wps="http://schemas.microsoft.com/office/word/2010/wordprocessingShape" mc:Ignorable="w14 w15 w16se w16cid w16 w16cex w16sdtdh w16du wp14">
   <w:body>
     <w:p>
       <w:r>
@@ -96,7 +96,7 @@
     </w:p>
     <w:p>
       <w:r>
-        <w:t>ORDERDETAILS</w:t>
+        <w:t>ORDERDETAIL</w:t>
       </w:r>
       <w:r>
         <w:t xml:space="preserve"> (</w:t>
@@ -140,7 +140,7 @@
     </w:p>
     <w:p>
       <w:r>
-        <w:t>ORDERDETAILS</w:t>
+        <w:t>ORDERDETAIL</w:t>
       </w:r>
       <w:r>
         <w:t xml:space="preserve"> (</w:t>
@@ -185,7 +185,15 @@
     </w:p>
     <w:p>
       <w:r>
-        <w:t>ORDERDETAILS (ticket)</w:t>
+        <w:t>ORDERDETAIL (</w:t>
+      </w:r>
+      <w:proofErr w:type="spellStart"/>
+      <w:r>
+        <w:t>product</w:t>
+      </w:r>
+      <w:proofErr w:type="spellEnd"/>
+      <w:r>
+        <w:t>)</w:t>
       </w:r>
       <w:r>
         <w:t xml:space="preserve"> -&gt; </w:t>
@@ -199,7 +207,10 @@
         <w:t xml:space="preserve"> </w:t>
       </w:r>
       <w:r>
-        <w:t>-&gt; TICKET</w:t>
+        <w:t xml:space="preserve">-&gt; </w:t>
+      </w:r>
+      <w:r>
+        <w:t>PRODUCT</w:t>
       </w:r>
       <w:r>
         <w:t xml:space="preserve"> </w:t>
@@ -219,46 +230,63 @@
     <w:p/>
     <w:p>
       <w:r>
-        <w:t xml:space="preserve">TICKETPRICING </w:t>
-      </w:r>
-      <w:r>
-        <w:t xml:space="preserve">(ticket) </w:t>
+        <w:t>PRODUCT</w:t>
+      </w:r>
+      <w:r>
+        <w:t xml:space="preserve">PRICING </w:t>
+      </w:r>
+      <w:r>
+        <w:t>(</w:t>
+      </w:r>
+      <w:proofErr w:type="spellStart"/>
+      <w:r>
+        <w:t>product</w:t>
+      </w:r>
+      <w:proofErr w:type="spellEnd"/>
+      <w:r>
+        <w:t xml:space="preserve">) </w:t>
+      </w:r>
+      <w:r>
+        <w:t xml:space="preserve">-&gt; </w:t>
+      </w:r>
+      <w:proofErr w:type="spellStart"/>
+      <w:r>
+        <w:t>ManyToOne</w:t>
+      </w:r>
+      <w:proofErr w:type="spellEnd"/>
+      <w:r>
+        <w:t xml:space="preserve"> </w:t>
       </w:r>
       <w:r>
         <w:t>-&gt;</w:t>
       </w:r>
       <w:r>
-        <w:t xml:space="preserve"> </w:t>
-      </w:r>
-      <w:proofErr w:type="spellStart"/>
-      <w:r>
-        <w:t>ManyToOne</w:t>
-      </w:r>
-      <w:proofErr w:type="spellEnd"/>
-      <w:r>
-        <w:t xml:space="preserve"> </w:t>
-      </w:r>
-      <w:r>
-        <w:t>-&gt;TICKET</w:t>
+        <w:t>PRODUCT</w:t>
       </w:r>
       <w:r>
         <w:t xml:space="preserve"> (</w:t>
       </w:r>
       <w:proofErr w:type="spellStart"/>
       <w:r>
-        <w:t>ticketPricing</w:t>
+        <w:t>product</w:t>
+      </w:r>
+      <w:r>
+        <w:t>Pricing</w:t>
       </w:r>
       <w:r>
         <w:t>s</w:t>
       </w:r>
       <w:proofErr w:type="spellEnd"/>
       <w:r>
+        <w:rPr>
+          <w:highlight w:val="yellow"/>
+        </w:rPr>
         <w:t>)</w:t>
       </w:r>
     </w:p>
     <w:p>
       <w:r>
-        <w:t xml:space="preserve">TICKETPRICING </w:t>
+        <w:t xml:space="preserve">PRODUCTPRICING </w:t>
       </w:r>
       <w:r>
         <w:t>(</w:t>
@@ -270,31 +298,36 @@
         <w:t xml:space="preserve">) </w:t>
       </w:r>
       <w:r>
+        <w:t xml:space="preserve">-&gt; </w:t>
+      </w:r>
+      <w:proofErr w:type="spellStart"/>
+      <w:r>
+        <w:t>ManyToOne</w:t>
+      </w:r>
+      <w:proofErr w:type="spellEnd"/>
+      <w:r>
+        <w:t xml:space="preserve"> </w:t>
+      </w:r>
+      <w:r>
         <w:t>-&gt;</w:t>
       </w:r>
       <w:r>
+        <w:t>EXHIBITION</w:t>
+      </w:r>
+      <w:r>
+        <w:t xml:space="preserve"> (</w:t>
+      </w:r>
+      <w:proofErr w:type="spellStart"/>
+      <w:r>
+        <w:t>product</w:t>
+      </w:r>
+      <w:proofErr w:type="spellEnd"/>
+      <w:r>
         <w:t xml:space="preserve"> </w:t>
       </w:r>
       <w:proofErr w:type="spellStart"/>
       <w:r>
-        <w:t>ManyToOne</w:t>
-      </w:r>
-      <w:proofErr w:type="spellEnd"/>
-      <w:r>
-        <w:t xml:space="preserve"> </w:t>
-      </w:r>
-      <w:r>
-        <w:t>-&gt;</w:t>
-      </w:r>
-      <w:r>
-        <w:t>EXHIBITION</w:t>
-      </w:r>
-      <w:r>
-        <w:t xml:space="preserve"> (</w:t>
-      </w:r>
-      <w:proofErr w:type="spellStart"/>
-      <w:r>
-        <w:t>ticketPri</w:t>
+        <w:t>Pri</w:t>
       </w:r>
       <w:r>
         <w:t>cing</w:t>
@@ -407,6 +440,28 @@
       <w:proofErr w:type="spellStart"/>
       <w:r>
         <w:t>comments</w:t>
+      </w:r>
+      <w:proofErr w:type="spellEnd"/>
+      <w:r>
+        <w:t>)</w:t>
+      </w:r>
+    </w:p>
+    <w:p/>
+    <w:p>
+      <w:r>
+        <w:t xml:space="preserve">PRODUCT (types) -&gt; </w:t>
+      </w:r>
+      <w:proofErr w:type="spellStart"/>
+      <w:r>
+        <w:t>OneToMany</w:t>
+      </w:r>
+      <w:proofErr w:type="spellEnd"/>
+      <w:r>
+        <w:t xml:space="preserve"> -&gt; TYPE (</w:t>
+      </w:r>
+      <w:proofErr w:type="spellStart"/>
+      <w:r>
+        <w:t>product</w:t>
       </w:r>
       <w:proofErr w:type="spellEnd"/>
       <w:r>
@@ -428,7 +483,7 @@
 </file>
 
 <file path=word/styles.xml><?xml version="1.0" encoding="utf-8"?>
-<w:styles xmlns:mc="http://schemas.openxmlformats.org/markup-compatibility/2006" xmlns:r="http://schemas.openxmlformats.org/officeDocument/2006/relationships" xmlns:w="http://schemas.openxmlformats.org/wordprocessingml/2006/main" xmlns:w14="http://schemas.microsoft.com/office/word/2010/wordml" xmlns:w15="http://schemas.microsoft.com/office/word/2012/wordml" xmlns:w16cex="http://schemas.microsoft.com/office/word/2018/wordml/cex" xmlns:w16cid="http://schemas.microsoft.com/office/word/2016/wordml/cid" xmlns:w16="http://schemas.microsoft.com/office/word/2018/wordml" xmlns:w16sdtdh="http://schemas.microsoft.com/office/word/2020/wordml/sdtdatahash" xmlns:w16se="http://schemas.microsoft.com/office/word/2015/wordml/symex" mc:Ignorable="w14 w15 w16se w16cid w16 w16cex w16sdtdh">
+<w:styles xmlns:mc="http://schemas.openxmlformats.org/markup-compatibility/2006" xmlns:r="http://schemas.openxmlformats.org/officeDocument/2006/relationships" xmlns:w="http://schemas.openxmlformats.org/wordprocessingml/2006/main" xmlns:w14="http://schemas.microsoft.com/office/word/2010/wordml" xmlns:w15="http://schemas.microsoft.com/office/word/2012/wordml" xmlns:w16cex="http://schemas.microsoft.com/office/word/2018/wordml/cex" xmlns:w16cid="http://schemas.microsoft.com/office/word/2016/wordml/cid" xmlns:w16="http://schemas.microsoft.com/office/word/2018/wordml" xmlns:w16du="http://schemas.microsoft.com/office/word/2023/wordml/word16du" xmlns:w16sdtdh="http://schemas.microsoft.com/office/word/2020/wordml/sdtdatahash" xmlns:w16se="http://schemas.microsoft.com/office/word/2015/wordml/symex" mc:Ignorable="w14 w15 w16se w16cid w16 w16cex w16sdtdh w16du">
   <w:docDefaults>
     <w:rPrDefault>
       <w:rPr>

</xml_diff>